<commit_message>
UPDATE toelichting deployment diagram
</commit_message>
<xml_diff>
--- a/Documentatie/Opleverdocument.docx
+++ b/Documentatie/Opleverdocument.docx
@@ -456,8 +456,13 @@
         </w:p>
         <w:p>
           <w:r>
-            <w:t>Versie: 1.0</w:t>
+            <w:t>Versie: 1.</w:t>
           </w:r>
+          <w:r>
+            <w:t>2</w:t>
+          </w:r>
+          <w:bookmarkStart w:id="2" w:name="_GoBack"/>
+          <w:bookmarkEnd w:id="2"/>
         </w:p>
         <w:p>
           <w:r>
@@ -669,12 +674,12 @@
       <w:pPr>
         <w:pStyle w:val="Kop2"/>
       </w:pPr>
-      <w:bookmarkStart w:id="2" w:name="_Toc5173148"/>
+      <w:bookmarkStart w:id="3" w:name="_Toc5173148"/>
       <w:r>
         <w:lastRenderedPageBreak/>
         <w:t>Inhoudsopgave</w:t>
       </w:r>
-      <w:bookmarkEnd w:id="2"/>
+      <w:bookmarkEnd w:id="3"/>
     </w:p>
     <w:p/>
     <w:p>
@@ -1645,8 +1650,6 @@
       <w:r>
         <w:br w:type="page"/>
       </w:r>
-      <w:bookmarkStart w:id="3" w:name="_GoBack"/>
-      <w:bookmarkEnd w:id="3"/>
     </w:p>
     <w:p>
       <w:pPr>
@@ -1892,14 +1895,27 @@
       <w:r>
         <w:t xml:space="preserve">Figuur </w:t>
       </w:r>
-      <w:fldSimple w:instr=" SEQ Figuur \* ARABIC ">
-        <w:r>
-          <w:rPr>
-            <w:noProof/>
-          </w:rPr>
-          <w:t>1</w:t>
-        </w:r>
-      </w:fldSimple>
+      <w:r>
+        <w:fldChar w:fldCharType="begin"/>
+      </w:r>
+      <w:r>
+        <w:instrText xml:space="preserve"> SEQ Figuur \* ARABIC </w:instrText>
+      </w:r>
+      <w:r>
+        <w:fldChar w:fldCharType="separate"/>
+      </w:r>
+      <w:r>
+        <w:rPr>
+          <w:noProof/>
+        </w:rPr>
+        <w:t>1</w:t>
+      </w:r>
+      <w:r>
+        <w:rPr>
+          <w:noProof/>
+        </w:rPr>
+        <w:fldChar w:fldCharType="end"/>
+      </w:r>
       <w:r>
         <w:t xml:space="preserve"> Package diagram </w:t>
       </w:r>
@@ -2254,14 +2270,27 @@
       <w:r>
         <w:t xml:space="preserve">Figuur </w:t>
       </w:r>
-      <w:fldSimple w:instr=" SEQ Figuur \* ARABIC ">
-        <w:r>
-          <w:rPr>
-            <w:noProof/>
-          </w:rPr>
-          <w:t>2</w:t>
-        </w:r>
-      </w:fldSimple>
+      <w:r>
+        <w:fldChar w:fldCharType="begin"/>
+      </w:r>
+      <w:r>
+        <w:instrText xml:space="preserve"> SEQ Figuur \* ARABIC </w:instrText>
+      </w:r>
+      <w:r>
+        <w:fldChar w:fldCharType="separate"/>
+      </w:r>
+      <w:r>
+        <w:rPr>
+          <w:noProof/>
+        </w:rPr>
+        <w:t>2</w:t>
+      </w:r>
+      <w:r>
+        <w:rPr>
+          <w:noProof/>
+        </w:rPr>
+        <w:fldChar w:fldCharType="end"/>
+      </w:r>
       <w:r>
         <w:t xml:space="preserve"> Deployment diagram </w:t>
       </w:r>
@@ -2273,6 +2302,111 @@
     </w:p>
     <w:p/>
     <w:p>
+      <w:pPr>
+        <w:pStyle w:val="Kop3"/>
+      </w:pPr>
+      <w:r>
+        <w:t>3.1 Toelichting</w:t>
+      </w:r>
+    </w:p>
+    <w:p/>
+    <w:p>
+      <w:pPr>
+        <w:pStyle w:val="Kop4"/>
+      </w:pPr>
+      <w:r>
+        <w:t xml:space="preserve">3.1.1 </w:t>
+      </w:r>
+      <w:proofErr w:type="spellStart"/>
+      <w:r>
+        <w:t>RESTful</w:t>
+      </w:r>
+      <w:proofErr w:type="spellEnd"/>
+      <w:r>
+        <w:t xml:space="preserve">, JAX-RS en </w:t>
+      </w:r>
+      <w:proofErr w:type="spellStart"/>
+      <w:r>
+        <w:t>TomEE</w:t>
+      </w:r>
+      <w:proofErr w:type="spellEnd"/>
+    </w:p>
+    <w:p>
+      <w:r>
+        <w:t xml:space="preserve">De aangeleverde </w:t>
+      </w:r>
+      <w:proofErr w:type="spellStart"/>
+      <w:r>
+        <w:t>client</w:t>
+      </w:r>
+      <w:proofErr w:type="spellEnd"/>
+      <w:r>
+        <w:t xml:space="preserve"> communiceert </w:t>
+      </w:r>
+      <w:proofErr w:type="spellStart"/>
+      <w:r>
+        <w:t>RESTful</w:t>
+      </w:r>
+      <w:proofErr w:type="spellEnd"/>
+      <w:r>
+        <w:t xml:space="preserve"> met de </w:t>
+      </w:r>
+      <w:proofErr w:type="spellStart"/>
+      <w:proofErr w:type="gramStart"/>
+      <w:r>
+        <w:t>back-end</w:t>
+      </w:r>
+      <w:proofErr w:type="spellEnd"/>
+      <w:proofErr w:type="gramEnd"/>
+      <w:r>
+        <w:t xml:space="preserve">. De applicatie maakt gebruik van JAX-RS en wordt </w:t>
+      </w:r>
+      <w:proofErr w:type="spellStart"/>
+      <w:r>
+        <w:t>gedeployed</w:t>
+      </w:r>
+      <w:proofErr w:type="spellEnd"/>
+      <w:r>
+        <w:t xml:space="preserve"> op een </w:t>
+      </w:r>
+      <w:proofErr w:type="spellStart"/>
+      <w:r>
+        <w:t>TomEE</w:t>
+      </w:r>
+      <w:proofErr w:type="spellEnd"/>
+      <w:r>
+        <w:t xml:space="preserve"> Plus. </w:t>
+      </w:r>
+    </w:p>
+    <w:p/>
+    <w:p>
+      <w:pPr>
+        <w:pStyle w:val="Kop4"/>
+      </w:pPr>
+      <w:r>
+        <w:t>3.1.2 JDBC API</w:t>
+      </w:r>
+    </w:p>
+    <w:p>
+      <w:r>
+        <w:t xml:space="preserve">De applicatie maakt gebruik van de JDBC API om te communiceren met de </w:t>
+      </w:r>
+      <w:proofErr w:type="gramStart"/>
+      <w:r>
+        <w:t>SQL database</w:t>
+      </w:r>
+      <w:proofErr w:type="gramEnd"/>
+      <w:r>
+        <w:t xml:space="preserve">. De databaseconnectie wordt gemaakt door </w:t>
+      </w:r>
+      <w:proofErr w:type="spellStart"/>
+      <w:r>
+        <w:t>TomEE</w:t>
+      </w:r>
+      <w:proofErr w:type="spellEnd"/>
+      <w:r>
+        <w:t xml:space="preserve"> en de databasegegevens worden zijn ook in de serverconfiguratie opgeslagen.</w:t>
+      </w:r>
       <w:r>
         <w:br w:type="page"/>
       </w:r>
@@ -3718,7 +3852,7 @@
 </file>
 
 <file path=customXml/itemProps2.xml><?xml version="1.0" encoding="utf-8"?>
-<ds:datastoreItem xmlns:ds="http://schemas.openxmlformats.org/officeDocument/2006/customXml" ds:itemID="{3E377423-822C-5844-8206-4DC78F52ED6A}">
+<ds:datastoreItem xmlns:ds="http://schemas.openxmlformats.org/officeDocument/2006/customXml" ds:itemID="{AC16397E-5F22-8646-A539-75D43510CB72}">
   <ds:schemaRefs>
     <ds:schemaRef ds:uri="http://schemas.openxmlformats.org/officeDocument/2006/bibliography"/>
   </ds:schemaRefs>

</xml_diff>

<commit_message>
Inhoudsopgave in Word-opleverdocument bijgwerkt
</commit_message>
<xml_diff>
--- a/Documentatie/Opleverdocument.docx
+++ b/Documentatie/Opleverdocument.docx
@@ -86,7 +86,7 @@
                           </wps:style>
                           <wps:txbx>
                             <w:txbxContent>
-                              <w:bookmarkStart w:id="0" w:name="_Toc5173147"/>
+                              <w:bookmarkStart w:id="0" w:name="_Toc5194337"/>
                               <w:p>
                                 <w:pPr>
                                   <w:pStyle w:val="Geenafstand"/>
@@ -119,7 +119,6 @@
                                     </w:rPr>
                                   </w:sdtEndPr>
                                   <w:sdtContent>
-                                    <w:proofErr w:type="spellStart"/>
                                     <w:r>
                                       <w:rPr>
                                         <w:rStyle w:val="Kop1Char"/>
@@ -130,7 +129,6 @@
                                       </w:rPr>
                                       <w:t>Spotitube</w:t>
                                     </w:r>
-                                    <w:proofErr w:type="spellEnd"/>
                                   </w:sdtContent>
                                 </w:sdt>
                                 <w:bookmarkEnd w:id="0"/>
@@ -255,7 +253,7 @@
                   <v:shape id="Tekstvak 131" o:spid="_x0000_s1026" type="#_x0000_t202" style="position:absolute;margin-left:34.9pt;margin-top:339.1pt;width:369pt;height:108pt;z-index:251660288;visibility:visible;mso-wrap-style:square;mso-width-percent:790;mso-height-percent:0;mso-wrap-distance-left:14.4pt;mso-wrap-distance-top:0;mso-wrap-distance-right:14.4pt;mso-wrap-distance-bottom:0;mso-position-horizontal:absolute;mso-position-horizontal-relative:margin;mso-position-vertical:absolute;mso-position-vertical-relative:page;mso-width-percent:790;mso-height-percent:0;mso-width-relative:margin;mso-height-relative:page;v-text-anchor:top" o:gfxdata="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" filled="f" stroked="f" strokeweight=".5pt">
                     <v:textbox inset="0,0,0,0">
                       <w:txbxContent>
-                        <w:bookmarkStart w:id="1" w:name="_Toc5173147"/>
+                        <w:bookmarkStart w:id="1" w:name="_Toc5194337"/>
                         <w:p>
                           <w:pPr>
                             <w:pStyle w:val="Geenafstand"/>
@@ -288,7 +286,6 @@
                               </w:rPr>
                             </w:sdtEndPr>
                             <w:sdtContent>
-                              <w:proofErr w:type="spellStart"/>
                               <w:r>
                                 <w:rPr>
                                   <w:rStyle w:val="Kop1Char"/>
@@ -299,7 +296,6 @@
                                 </w:rPr>
                                 <w:t>Spotitube</w:t>
                               </w:r>
-                              <w:proofErr w:type="spellEnd"/>
                             </w:sdtContent>
                           </w:sdt>
                           <w:bookmarkEnd w:id="1"/>
@@ -459,10 +455,10 @@
             <w:t>Versie: 1.</w:t>
           </w:r>
           <w:r>
-            <w:t>2</w:t>
+            <w:t>3</w:t>
           </w:r>
-          <w:bookmarkStart w:id="2" w:name="_GoBack"/>
-          <w:bookmarkEnd w:id="2"/>
+          <w:bookmarkStart w:id="1" w:name="_GoBack"/>
+          <w:bookmarkEnd w:id="1"/>
         </w:p>
         <w:p>
           <w:r>
@@ -674,12 +670,12 @@
       <w:pPr>
         <w:pStyle w:val="Kop2"/>
       </w:pPr>
-      <w:bookmarkStart w:id="3" w:name="_Toc5173148"/>
+      <w:bookmarkStart w:id="2" w:name="_Toc5194338"/>
       <w:r>
         <w:lastRenderedPageBreak/>
         <w:t>Inhoudsopgave</w:t>
       </w:r>
-      <w:bookmarkEnd w:id="3"/>
+      <w:bookmarkEnd w:id="2"/>
     </w:p>
     <w:p/>
     <w:p>
@@ -707,7 +703,7 @@
       <w:r>
         <w:fldChar w:fldCharType="separate"/>
       </w:r>
-      <w:hyperlink r:id="rId8" w:anchor="_Toc5173147" w:history="1">
+      <w:hyperlink r:id="rId8" w:anchor="_Toc5194337" w:history="1">
         <w:r>
           <w:rPr>
             <w:rStyle w:val="Hyperlink"/>
@@ -736,7 +732,7 @@
             <w:noProof/>
             <w:webHidden/>
           </w:rPr>
-          <w:instrText xml:space="preserve"> PAGEREF _Toc5173147 \h </w:instrText>
+          <w:instrText xml:space="preserve"> PAGEREF _Toc5194337 \h </w:instrText>
         </w:r>
         <w:r>
           <w:rPr>
@@ -783,7 +779,7 @@
           <w:lang w:eastAsia="nl-NL"/>
         </w:rPr>
       </w:pPr>
-      <w:hyperlink w:anchor="_Toc5173148" w:history="1">
+      <w:hyperlink w:anchor="_Toc5194338" w:history="1">
         <w:r>
           <w:rPr>
             <w:rStyle w:val="Hyperlink"/>
@@ -810,7 +806,7 @@
             <w:noProof/>
             <w:webHidden/>
           </w:rPr>
-          <w:instrText xml:space="preserve"> PAGEREF _Toc5173148 \h </w:instrText>
+          <w:instrText xml:space="preserve"> PAGEREF _Toc5194338 \h </w:instrText>
         </w:r>
         <w:r>
           <w:rPr>
@@ -857,7 +853,7 @@
           <w:lang w:eastAsia="nl-NL"/>
         </w:rPr>
       </w:pPr>
-      <w:hyperlink w:anchor="_Toc5173149" w:history="1">
+      <w:hyperlink w:anchor="_Toc5194339" w:history="1">
         <w:r>
           <w:rPr>
             <w:rStyle w:val="Hyperlink"/>
@@ -884,7 +880,7 @@
             <w:noProof/>
             <w:webHidden/>
           </w:rPr>
-          <w:instrText xml:space="preserve"> PAGEREF _Toc5173149 \h </w:instrText>
+          <w:instrText xml:space="preserve"> PAGEREF _Toc5194339 \h </w:instrText>
         </w:r>
         <w:r>
           <w:rPr>
@@ -931,7 +927,7 @@
           <w:lang w:eastAsia="nl-NL"/>
         </w:rPr>
       </w:pPr>
-      <w:hyperlink w:anchor="_Toc5173150" w:history="1">
+      <w:hyperlink w:anchor="_Toc5194340" w:history="1">
         <w:r>
           <w:rPr>
             <w:rStyle w:val="Hyperlink"/>
@@ -958,7 +954,7 @@
             <w:noProof/>
             <w:webHidden/>
           </w:rPr>
-          <w:instrText xml:space="preserve"> PAGEREF _Toc5173150 \h </w:instrText>
+          <w:instrText xml:space="preserve"> PAGEREF _Toc5194340 \h </w:instrText>
         </w:r>
         <w:r>
           <w:rPr>
@@ -1003,7 +999,7 @@
           <w:lang w:eastAsia="nl-NL"/>
         </w:rPr>
       </w:pPr>
-      <w:hyperlink w:anchor="_Toc5173151" w:history="1">
+      <w:hyperlink w:anchor="_Toc5194341" w:history="1">
         <w:r>
           <w:rPr>
             <w:rStyle w:val="Hyperlink"/>
@@ -1030,7 +1026,7 @@
             <w:noProof/>
             <w:webHidden/>
           </w:rPr>
-          <w:instrText xml:space="preserve"> PAGEREF _Toc5173151 \h </w:instrText>
+          <w:instrText xml:space="preserve"> PAGEREF _Toc5194341 \h </w:instrText>
         </w:r>
         <w:r>
           <w:rPr>
@@ -1075,7 +1071,7 @@
           <w:lang w:eastAsia="nl-NL"/>
         </w:rPr>
       </w:pPr>
-      <w:hyperlink w:anchor="_Toc5173152" w:history="1">
+      <w:hyperlink w:anchor="_Toc5194342" w:history="1">
         <w:r>
           <w:rPr>
             <w:rStyle w:val="Hyperlink"/>
@@ -1102,7 +1098,7 @@
             <w:noProof/>
             <w:webHidden/>
           </w:rPr>
-          <w:instrText xml:space="preserve"> PAGEREF _Toc5173152 \h </w:instrText>
+          <w:instrText xml:space="preserve"> PAGEREF _Toc5194342 \h </w:instrText>
         </w:r>
         <w:r>
           <w:rPr>
@@ -1147,7 +1143,7 @@
           <w:lang w:eastAsia="nl-NL"/>
         </w:rPr>
       </w:pPr>
-      <w:hyperlink w:anchor="_Toc5173153" w:history="1">
+      <w:hyperlink w:anchor="_Toc5194343" w:history="1">
         <w:r>
           <w:rPr>
             <w:rStyle w:val="Hyperlink"/>
@@ -1174,7 +1170,7 @@
             <w:noProof/>
             <w:webHidden/>
           </w:rPr>
-          <w:instrText xml:space="preserve"> PAGEREF _Toc5173153 \h </w:instrText>
+          <w:instrText xml:space="preserve"> PAGEREF _Toc5194343 \h </w:instrText>
         </w:r>
         <w:r>
           <w:rPr>
@@ -1219,7 +1215,7 @@
           <w:lang w:eastAsia="nl-NL"/>
         </w:rPr>
       </w:pPr>
-      <w:hyperlink w:anchor="_Toc5173154" w:history="1">
+      <w:hyperlink w:anchor="_Toc5194344" w:history="1">
         <w:r>
           <w:rPr>
             <w:rStyle w:val="Hyperlink"/>
@@ -1246,7 +1242,7 @@
             <w:noProof/>
             <w:webHidden/>
           </w:rPr>
-          <w:instrText xml:space="preserve"> PAGEREF _Toc5173154 \h </w:instrText>
+          <w:instrText xml:space="preserve"> PAGEREF _Toc5194344 \h </w:instrText>
         </w:r>
         <w:r>
           <w:rPr>
@@ -1293,7 +1289,7 @@
           <w:lang w:eastAsia="nl-NL"/>
         </w:rPr>
       </w:pPr>
-      <w:hyperlink w:anchor="_Toc5173155" w:history="1">
+      <w:hyperlink w:anchor="_Toc5194345" w:history="1">
         <w:r>
           <w:rPr>
             <w:rStyle w:val="Hyperlink"/>
@@ -1320,7 +1316,223 @@
             <w:noProof/>
             <w:webHidden/>
           </w:rPr>
-          <w:instrText xml:space="preserve"> PAGEREF _Toc5173155 \h </w:instrText>
+          <w:instrText xml:space="preserve"> PAGEREF _Toc5194345 \h </w:instrText>
+        </w:r>
+        <w:r>
+          <w:rPr>
+            <w:noProof/>
+            <w:webHidden/>
+          </w:rPr>
+        </w:r>
+        <w:r>
+          <w:rPr>
+            <w:noProof/>
+            <w:webHidden/>
+          </w:rPr>
+          <w:fldChar w:fldCharType="separate"/>
+        </w:r>
+        <w:r>
+          <w:rPr>
+            <w:noProof/>
+            <w:webHidden/>
+          </w:rPr>
+          <w:t>4</w:t>
+        </w:r>
+        <w:r>
+          <w:rPr>
+            <w:noProof/>
+            <w:webHidden/>
+          </w:rPr>
+          <w:fldChar w:fldCharType="end"/>
+        </w:r>
+      </w:hyperlink>
+    </w:p>
+    <w:p>
+      <w:pPr>
+        <w:pStyle w:val="Inhopg3"/>
+        <w:tabs>
+          <w:tab w:val="right" w:leader="dot" w:pos="9056"/>
+        </w:tabs>
+        <w:rPr>
+          <w:rFonts w:eastAsiaTheme="minorEastAsia" w:cstheme="minorBidi"/>
+          <w:noProof/>
+          <w:sz w:val="24"/>
+          <w:szCs w:val="24"/>
+          <w:lang w:eastAsia="nl-NL"/>
+        </w:rPr>
+      </w:pPr>
+      <w:hyperlink w:anchor="_Toc5194346" w:history="1">
+        <w:r>
+          <w:rPr>
+            <w:rStyle w:val="Hyperlink"/>
+            <w:noProof/>
+          </w:rPr>
+          <w:t>3.1 Toelichting</w:t>
+        </w:r>
+        <w:r>
+          <w:rPr>
+            <w:noProof/>
+            <w:webHidden/>
+          </w:rPr>
+          <w:tab/>
+        </w:r>
+        <w:r>
+          <w:rPr>
+            <w:noProof/>
+            <w:webHidden/>
+          </w:rPr>
+          <w:fldChar w:fldCharType="begin"/>
+        </w:r>
+        <w:r>
+          <w:rPr>
+            <w:noProof/>
+            <w:webHidden/>
+          </w:rPr>
+          <w:instrText xml:space="preserve"> PAGEREF _Toc5194346 \h </w:instrText>
+        </w:r>
+        <w:r>
+          <w:rPr>
+            <w:noProof/>
+            <w:webHidden/>
+          </w:rPr>
+        </w:r>
+        <w:r>
+          <w:rPr>
+            <w:noProof/>
+            <w:webHidden/>
+          </w:rPr>
+          <w:fldChar w:fldCharType="separate"/>
+        </w:r>
+        <w:r>
+          <w:rPr>
+            <w:noProof/>
+            <w:webHidden/>
+          </w:rPr>
+          <w:t>4</w:t>
+        </w:r>
+        <w:r>
+          <w:rPr>
+            <w:noProof/>
+            <w:webHidden/>
+          </w:rPr>
+          <w:fldChar w:fldCharType="end"/>
+        </w:r>
+      </w:hyperlink>
+    </w:p>
+    <w:p>
+      <w:pPr>
+        <w:pStyle w:val="Inhopg4"/>
+        <w:tabs>
+          <w:tab w:val="right" w:leader="dot" w:pos="9056"/>
+        </w:tabs>
+        <w:rPr>
+          <w:rFonts w:eastAsiaTheme="minorEastAsia" w:cstheme="minorBidi"/>
+          <w:noProof/>
+          <w:sz w:val="24"/>
+          <w:szCs w:val="24"/>
+          <w:lang w:eastAsia="nl-NL"/>
+        </w:rPr>
+      </w:pPr>
+      <w:hyperlink w:anchor="_Toc5194347" w:history="1">
+        <w:r>
+          <w:rPr>
+            <w:rStyle w:val="Hyperlink"/>
+            <w:noProof/>
+          </w:rPr>
+          <w:t>3.1.1 RESTful, JAX-RS en TomEE</w:t>
+        </w:r>
+        <w:r>
+          <w:rPr>
+            <w:noProof/>
+            <w:webHidden/>
+          </w:rPr>
+          <w:tab/>
+        </w:r>
+        <w:r>
+          <w:rPr>
+            <w:noProof/>
+            <w:webHidden/>
+          </w:rPr>
+          <w:fldChar w:fldCharType="begin"/>
+        </w:r>
+        <w:r>
+          <w:rPr>
+            <w:noProof/>
+            <w:webHidden/>
+          </w:rPr>
+          <w:instrText xml:space="preserve"> PAGEREF _Toc5194347 \h </w:instrText>
+        </w:r>
+        <w:r>
+          <w:rPr>
+            <w:noProof/>
+            <w:webHidden/>
+          </w:rPr>
+        </w:r>
+        <w:r>
+          <w:rPr>
+            <w:noProof/>
+            <w:webHidden/>
+          </w:rPr>
+          <w:fldChar w:fldCharType="separate"/>
+        </w:r>
+        <w:r>
+          <w:rPr>
+            <w:noProof/>
+            <w:webHidden/>
+          </w:rPr>
+          <w:t>4</w:t>
+        </w:r>
+        <w:r>
+          <w:rPr>
+            <w:noProof/>
+            <w:webHidden/>
+          </w:rPr>
+          <w:fldChar w:fldCharType="end"/>
+        </w:r>
+      </w:hyperlink>
+    </w:p>
+    <w:p>
+      <w:pPr>
+        <w:pStyle w:val="Inhopg4"/>
+        <w:tabs>
+          <w:tab w:val="right" w:leader="dot" w:pos="9056"/>
+        </w:tabs>
+        <w:rPr>
+          <w:rFonts w:eastAsiaTheme="minorEastAsia" w:cstheme="minorBidi"/>
+          <w:noProof/>
+          <w:sz w:val="24"/>
+          <w:szCs w:val="24"/>
+          <w:lang w:eastAsia="nl-NL"/>
+        </w:rPr>
+      </w:pPr>
+      <w:hyperlink w:anchor="_Toc5194348" w:history="1">
+        <w:r>
+          <w:rPr>
+            <w:rStyle w:val="Hyperlink"/>
+            <w:noProof/>
+          </w:rPr>
+          <w:t>3.1.2 JDBC API</w:t>
+        </w:r>
+        <w:r>
+          <w:rPr>
+            <w:noProof/>
+            <w:webHidden/>
+          </w:rPr>
+          <w:tab/>
+        </w:r>
+        <w:r>
+          <w:rPr>
+            <w:noProof/>
+            <w:webHidden/>
+          </w:rPr>
+          <w:fldChar w:fldCharType="begin"/>
+        </w:r>
+        <w:r>
+          <w:rPr>
+            <w:noProof/>
+            <w:webHidden/>
+          </w:rPr>
+          <w:instrText xml:space="preserve"> PAGEREF _Toc5194348 \h </w:instrText>
         </w:r>
         <w:r>
           <w:rPr>
@@ -1367,7 +1579,7 @@
           <w:lang w:eastAsia="nl-NL"/>
         </w:rPr>
       </w:pPr>
-      <w:hyperlink w:anchor="_Toc5173156" w:history="1">
+      <w:hyperlink w:anchor="_Toc5194349" w:history="1">
         <w:r>
           <w:rPr>
             <w:rStyle w:val="Hyperlink"/>
@@ -1394,7 +1606,7 @@
             <w:noProof/>
             <w:webHidden/>
           </w:rPr>
-          <w:instrText xml:space="preserve"> PAGEREF _Toc5173156 \h </w:instrText>
+          <w:instrText xml:space="preserve"> PAGEREF _Toc5194349 \h </w:instrText>
         </w:r>
         <w:r>
           <w:rPr>
@@ -1439,7 +1651,7 @@
           <w:lang w:eastAsia="nl-NL"/>
         </w:rPr>
       </w:pPr>
-      <w:hyperlink w:anchor="_Toc5173157" w:history="1">
+      <w:hyperlink w:anchor="_Toc5194350" w:history="1">
         <w:r>
           <w:rPr>
             <w:rStyle w:val="Hyperlink"/>
@@ -1466,7 +1678,7 @@
             <w:noProof/>
             <w:webHidden/>
           </w:rPr>
-          <w:instrText xml:space="preserve"> PAGEREF _Toc5173157 \h </w:instrText>
+          <w:instrText xml:space="preserve"> PAGEREF _Toc5194350 \h </w:instrText>
         </w:r>
         <w:r>
           <w:rPr>
@@ -1511,7 +1723,7 @@
           <w:lang w:eastAsia="nl-NL"/>
         </w:rPr>
       </w:pPr>
-      <w:hyperlink w:anchor="_Toc5173158" w:history="1">
+      <w:hyperlink w:anchor="_Toc5194351" w:history="1">
         <w:r>
           <w:rPr>
             <w:rStyle w:val="Hyperlink"/>
@@ -1538,7 +1750,7 @@
             <w:noProof/>
             <w:webHidden/>
           </w:rPr>
-          <w:instrText xml:space="preserve"> PAGEREF _Toc5173158 \h </w:instrText>
+          <w:instrText xml:space="preserve"> PAGEREF _Toc5194351 \h </w:instrText>
         </w:r>
         <w:r>
           <w:rPr>
@@ -1583,7 +1795,7 @@
           <w:lang w:eastAsia="nl-NL"/>
         </w:rPr>
       </w:pPr>
-      <w:hyperlink w:anchor="_Toc5173159" w:history="1">
+      <w:hyperlink w:anchor="_Toc5194352" w:history="1">
         <w:r>
           <w:rPr>
             <w:rStyle w:val="Hyperlink"/>
@@ -1610,7 +1822,7 @@
             <w:noProof/>
             <w:webHidden/>
           </w:rPr>
-          <w:instrText xml:space="preserve"> PAGEREF _Toc5173159 \h </w:instrText>
+          <w:instrText xml:space="preserve"> PAGEREF _Toc5194352 \h </w:instrText>
         </w:r>
         <w:r>
           <w:rPr>
@@ -1655,30 +1867,17 @@
       <w:pPr>
         <w:pStyle w:val="Kop2"/>
       </w:pPr>
-      <w:bookmarkStart w:id="4" w:name="_Toc5173149"/>
+      <w:bookmarkStart w:id="3" w:name="_Toc5194339"/>
       <w:r>
         <w:lastRenderedPageBreak/>
         <w:t>1. Inleiding</w:t>
       </w:r>
-      <w:bookmarkEnd w:id="4"/>
+      <w:bookmarkEnd w:id="3"/>
     </w:p>
     <w:p/>
     <w:p>
-      <w:proofErr w:type="spellStart"/>
-      <w:r>
-        <w:t>Spotitube</w:t>
-      </w:r>
-      <w:proofErr w:type="spellEnd"/>
-      <w:r>
-        <w:t xml:space="preserve"> is een gezamenlijke app van </w:t>
-      </w:r>
-      <w:proofErr w:type="spellStart"/>
-      <w:r>
-        <w:t>Spotify</w:t>
-      </w:r>
-      <w:proofErr w:type="spellEnd"/>
-      <w:r>
-        <w:t xml:space="preserve"> en YouTube </w:t>
+      <w:r>
+        <w:t xml:space="preserve">Spotitube is een gezamenlijke app van Spotify en YouTube </w:t>
       </w:r>
       <w:r>
         <w:t>waarmee</w:t>
@@ -1690,75 +1889,7 @@
     <w:p/>
     <w:p>
       <w:r>
-        <w:t xml:space="preserve">Voor het vak DEA binnen het OOSE-semester aan de HAN-ICA heb ik de opdracht gekregen om de </w:t>
-      </w:r>
-      <w:proofErr w:type="spellStart"/>
-      <w:proofErr w:type="gramStart"/>
-      <w:r>
-        <w:t>back-end</w:t>
-      </w:r>
-      <w:proofErr w:type="spellEnd"/>
-      <w:proofErr w:type="gramEnd"/>
-      <w:r>
-        <w:t xml:space="preserve"> te ontwikkelen. Deze applicatie moet gebruik maken van JAX-RS, CDI (Context &amp; </w:t>
-      </w:r>
-      <w:proofErr w:type="spellStart"/>
-      <w:r>
-        <w:t>Dependency</w:t>
-      </w:r>
-      <w:proofErr w:type="spellEnd"/>
-      <w:r>
-        <w:t xml:space="preserve"> </w:t>
-      </w:r>
-      <w:proofErr w:type="spellStart"/>
-      <w:r>
-        <w:t>injection</w:t>
-      </w:r>
-      <w:proofErr w:type="spellEnd"/>
-      <w:r>
-        <w:t xml:space="preserve">), de JDBC API en </w:t>
-      </w:r>
-      <w:proofErr w:type="spellStart"/>
-      <w:r>
-        <w:t>gedeployed</w:t>
-      </w:r>
-      <w:proofErr w:type="spellEnd"/>
-      <w:r>
-        <w:t xml:space="preserve"> kunnen worden op Apache </w:t>
-      </w:r>
-      <w:proofErr w:type="spellStart"/>
-      <w:r>
-        <w:t>TomEE</w:t>
-      </w:r>
-      <w:proofErr w:type="spellEnd"/>
-      <w:r>
-        <w:t xml:space="preserve"> Plus. De </w:t>
-      </w:r>
-      <w:proofErr w:type="spellStart"/>
-      <w:r>
-        <w:t>client</w:t>
-      </w:r>
-      <w:proofErr w:type="spellEnd"/>
-      <w:r>
-        <w:t xml:space="preserve"> (front-end) is aangeleverd door DEA en moet </w:t>
-      </w:r>
-      <w:proofErr w:type="spellStart"/>
-      <w:r>
-        <w:t>RESTful</w:t>
-      </w:r>
-      <w:proofErr w:type="spellEnd"/>
-      <w:r>
-        <w:t xml:space="preserve"> kunnen communiceren met de </w:t>
-      </w:r>
-      <w:proofErr w:type="spellStart"/>
-      <w:proofErr w:type="gramStart"/>
-      <w:r>
-        <w:t>back-end</w:t>
-      </w:r>
-      <w:proofErr w:type="spellEnd"/>
-      <w:proofErr w:type="gramEnd"/>
-      <w:r>
-        <w:t xml:space="preserve"> volgens de REST API specificatie.</w:t>
+        <w:t>Voor het vak DEA binnen het OOSE-semester aan de HAN-ICA heb ik de opdracht gekregen om de back-end te ontwikkelen. Deze applicatie moet gebruik maken van JAX-RS, CDI (Context &amp; Dependency injection), de JDBC API en gedeployed kunnen worden op Apache TomEE Plus. De client (front-end) is aangeleverd door DEA en moet RESTful kunnen communiceren met de back-end volgens de REST API specificatie.</w:t>
       </w:r>
     </w:p>
     <w:p/>
@@ -1770,47 +1901,7 @@
         <w:t>s</w:t>
       </w:r>
       <w:r>
-        <w:t xml:space="preserve">usbeschrijving, waarbij ik gebruik heb gemaakt van een Data access </w:t>
-      </w:r>
-      <w:proofErr w:type="spellStart"/>
-      <w:r>
-        <w:t>layer</w:t>
-      </w:r>
-      <w:proofErr w:type="spellEnd"/>
-      <w:r>
-        <w:t xml:space="preserve">, het Domain </w:t>
-      </w:r>
-      <w:proofErr w:type="spellStart"/>
-      <w:r>
-        <w:t>layer</w:t>
-      </w:r>
-      <w:proofErr w:type="spellEnd"/>
-      <w:r>
-        <w:t xml:space="preserve"> </w:t>
-      </w:r>
-      <w:proofErr w:type="spellStart"/>
-      <w:r>
-        <w:t>pattern</w:t>
-      </w:r>
-      <w:proofErr w:type="spellEnd"/>
-      <w:r>
-        <w:t xml:space="preserve"> en het Remote </w:t>
-      </w:r>
-      <w:proofErr w:type="spellStart"/>
-      <w:r>
-        <w:t>Facade</w:t>
-      </w:r>
-      <w:proofErr w:type="spellEnd"/>
-      <w:r>
-        <w:t xml:space="preserve"> </w:t>
-      </w:r>
-      <w:proofErr w:type="spellStart"/>
-      <w:r>
-        <w:t>pattern</w:t>
-      </w:r>
-      <w:proofErr w:type="spellEnd"/>
-      <w:r>
-        <w:t xml:space="preserve">. Daarnaast wordt 100% van de code via Unittests getest en is dit document een toelichting </w:t>
+        <w:t xml:space="preserve">usbeschrijving, waarbij ik gebruik heb gemaakt van een Data access layer, het Domain layer pattern en het Remote Facade pattern. Daarnaast wordt 100% van de code via Unittests getest en is dit document een toelichting </w:t>
       </w:r>
       <w:r>
         <w:t>op</w:t>
@@ -1829,12 +1920,12 @@
       <w:pPr>
         <w:pStyle w:val="Kop2"/>
       </w:pPr>
-      <w:bookmarkStart w:id="5" w:name="_Toc5173150"/>
+      <w:bookmarkStart w:id="4" w:name="_Toc5194340"/>
       <w:r>
         <w:lastRenderedPageBreak/>
         <w:t>2. Package diagram</w:t>
       </w:r>
-      <w:bookmarkEnd w:id="5"/>
+      <w:bookmarkEnd w:id="4"/>
     </w:p>
     <w:p/>
     <w:p>
@@ -1917,110 +2008,34 @@
         <w:fldChar w:fldCharType="end"/>
       </w:r>
       <w:r>
-        <w:t xml:space="preserve"> Package diagram </w:t>
-      </w:r>
-      <w:proofErr w:type="spellStart"/>
-      <w:r>
-        <w:t>Spotitube</w:t>
-      </w:r>
-      <w:proofErr w:type="spellEnd"/>
+        <w:t xml:space="preserve"> Package diagram Spotitube</w:t>
+      </w:r>
     </w:p>
     <w:p/>
     <w:p>
       <w:pPr>
         <w:pStyle w:val="Kop3"/>
       </w:pPr>
-      <w:bookmarkStart w:id="6" w:name="_Toc5173151"/>
+      <w:bookmarkStart w:id="5" w:name="_Toc5194341"/>
       <w:r>
         <w:t>2.1 Toelichting</w:t>
       </w:r>
-      <w:bookmarkEnd w:id="6"/>
+      <w:bookmarkEnd w:id="5"/>
     </w:p>
     <w:p/>
     <w:p>
       <w:pPr>
         <w:pStyle w:val="Kop4"/>
       </w:pPr>
-      <w:bookmarkStart w:id="7" w:name="_Toc5173152"/>
-      <w:r>
-        <w:t xml:space="preserve">2.1.1 Context &amp; </w:t>
-      </w:r>
-      <w:proofErr w:type="spellStart"/>
-      <w:r>
-        <w:t>Dependency</w:t>
-      </w:r>
-      <w:proofErr w:type="spellEnd"/>
-      <w:r>
-        <w:t xml:space="preserve"> </w:t>
-      </w:r>
-      <w:proofErr w:type="spellStart"/>
-      <w:r>
-        <w:t>injection</w:t>
-      </w:r>
-      <w:bookmarkEnd w:id="7"/>
-      <w:proofErr w:type="spellEnd"/>
-    </w:p>
-    <w:p>
-      <w:r>
-        <w:t xml:space="preserve">Door gebruik te maken van </w:t>
-      </w:r>
-      <w:proofErr w:type="spellStart"/>
-      <w:r>
-        <w:t>Dependency</w:t>
-      </w:r>
-      <w:proofErr w:type="spellEnd"/>
-      <w:r>
-        <w:t xml:space="preserve"> </w:t>
-      </w:r>
-      <w:proofErr w:type="spellStart"/>
-      <w:r>
-        <w:t>injection</w:t>
-      </w:r>
-      <w:proofErr w:type="spellEnd"/>
-      <w:r>
-        <w:t xml:space="preserve"> worden de </w:t>
-      </w:r>
-      <w:proofErr w:type="spellStart"/>
-      <w:r>
-        <w:t>dependencies</w:t>
-      </w:r>
-      <w:proofErr w:type="spellEnd"/>
-      <w:r>
-        <w:t xml:space="preserve"> door de container "</w:t>
-      </w:r>
-      <w:proofErr w:type="spellStart"/>
-      <w:r>
-        <w:t>injected</w:t>
-      </w:r>
-      <w:proofErr w:type="spellEnd"/>
-      <w:r>
-        <w:t xml:space="preserve">" tijdens </w:t>
-      </w:r>
-      <w:proofErr w:type="spellStart"/>
-      <w:r>
-        <w:t>runtime</w:t>
-      </w:r>
-      <w:proofErr w:type="spellEnd"/>
-      <w:r>
-        <w:t xml:space="preserve">, waardoor het onder andere makkelijker wordt om te wisselen naar een nieuwe implementatie. CDI wordt toegepast op alle DAO objecten die gebruikt worden in de </w:t>
-      </w:r>
-      <w:proofErr w:type="spellStart"/>
-      <w:proofErr w:type="gramStart"/>
-      <w:r>
-        <w:t>rest.endpoints</w:t>
-      </w:r>
-      <w:proofErr w:type="spellEnd"/>
-      <w:proofErr w:type="gramEnd"/>
-      <w:r>
-        <w:t xml:space="preserve"> package, door gebruik te maken van de JAX @</w:t>
-      </w:r>
-      <w:proofErr w:type="spellStart"/>
-      <w:r>
-        <w:t>Inject</w:t>
-      </w:r>
-      <w:proofErr w:type="spellEnd"/>
-      <w:r>
-        <w:t xml:space="preserve"> annotatie.</w:t>
+      <w:bookmarkStart w:id="6" w:name="_Toc5194342"/>
+      <w:r>
+        <w:t>2.1.1 Context &amp; Dependency injection</w:t>
+      </w:r>
+      <w:bookmarkEnd w:id="6"/>
+    </w:p>
+    <w:p>
+      <w:r>
+        <w:t>Door gebruik te maken van Dependency injection worden de dependencies door de container "injected" tijdens runtime, waardoor het onder andere makkelijker wordt om te wisselen naar een nieuwe implementatie. CDI wordt toegepast op alle DAO objecten die gebruikt worden in de rest.endpoints package, door gebruik te maken van de JAX @Inject annotatie.</w:t>
       </w:r>
     </w:p>
     <w:p/>
@@ -2028,142 +2043,20 @@
       <w:pPr>
         <w:pStyle w:val="Kop4"/>
       </w:pPr>
-      <w:bookmarkStart w:id="8" w:name="_Toc5173153"/>
-      <w:r>
-        <w:t xml:space="preserve">2.1.2 </w:t>
-      </w:r>
-      <w:proofErr w:type="spellStart"/>
-      <w:r>
-        <w:t>Layer</w:t>
-      </w:r>
-      <w:proofErr w:type="spellEnd"/>
-      <w:r>
-        <w:t xml:space="preserve"> en Remote </w:t>
-      </w:r>
-      <w:proofErr w:type="spellStart"/>
-      <w:r>
-        <w:t>Facade</w:t>
-      </w:r>
-      <w:proofErr w:type="spellEnd"/>
-      <w:r>
-        <w:t xml:space="preserve"> </w:t>
-      </w:r>
-      <w:proofErr w:type="spellStart"/>
-      <w:r>
-        <w:t>pattern</w:t>
-      </w:r>
-      <w:bookmarkEnd w:id="8"/>
-      <w:proofErr w:type="spellEnd"/>
-    </w:p>
-    <w:p>
-      <w:proofErr w:type="spellStart"/>
-      <w:r>
-        <w:t>Layer</w:t>
-      </w:r>
-      <w:proofErr w:type="spellEnd"/>
-      <w:r>
-        <w:t xml:space="preserve"> </w:t>
-      </w:r>
-      <w:proofErr w:type="spellStart"/>
-      <w:r>
-        <w:t>pattern</w:t>
-      </w:r>
-      <w:proofErr w:type="spellEnd"/>
-      <w:r>
-        <w:t xml:space="preserve">: Het </w:t>
-      </w:r>
-      <w:proofErr w:type="spellStart"/>
-      <w:r>
-        <w:t>endpoint</w:t>
-      </w:r>
-      <w:proofErr w:type="spellEnd"/>
-      <w:r>
-        <w:t xml:space="preserve"> vraagt aan de DAO (Data Access Object) uit de Datasource </w:t>
-      </w:r>
-      <w:proofErr w:type="spellStart"/>
-      <w:r>
-        <w:t>layer</w:t>
-      </w:r>
-      <w:proofErr w:type="spellEnd"/>
-      <w:r>
-        <w:t xml:space="preserve"> informatie uit de database op. Vervolgens vult de DAO een Domain-object uit de Domain </w:t>
-      </w:r>
-      <w:proofErr w:type="spellStart"/>
-      <w:r>
-        <w:t>Layer</w:t>
-      </w:r>
-      <w:proofErr w:type="spellEnd"/>
-      <w:r>
-        <w:t xml:space="preserve"> en retourneert deze aan het </w:t>
-      </w:r>
-      <w:proofErr w:type="spellStart"/>
-      <w:r>
-        <w:t>endpoint</w:t>
-      </w:r>
-      <w:proofErr w:type="spellEnd"/>
-      <w:r>
-        <w:t>.</w:t>
-      </w:r>
-    </w:p>
-    <w:p>
-      <w:r>
-        <w:t xml:space="preserve">Remote </w:t>
-      </w:r>
-      <w:proofErr w:type="spellStart"/>
-      <w:r>
-        <w:t>Facade</w:t>
-      </w:r>
-      <w:proofErr w:type="spellEnd"/>
-      <w:r>
-        <w:t xml:space="preserve"> </w:t>
-      </w:r>
-      <w:proofErr w:type="spellStart"/>
-      <w:r>
-        <w:t>pattern</w:t>
-      </w:r>
-      <w:proofErr w:type="spellEnd"/>
-      <w:r>
-        <w:t xml:space="preserve">: Het </w:t>
-      </w:r>
-      <w:proofErr w:type="spellStart"/>
-      <w:r>
-        <w:t>endpoint</w:t>
-      </w:r>
-      <w:proofErr w:type="spellEnd"/>
-      <w:r>
-        <w:t xml:space="preserve"> zet het Domain-object om naar een DTO (Data Transfer Object) die als </w:t>
-      </w:r>
-      <w:proofErr w:type="gramStart"/>
-      <w:r>
-        <w:t>HTTP-response</w:t>
-      </w:r>
-      <w:proofErr w:type="gramEnd"/>
-      <w:r>
-        <w:t xml:space="preserve"> wordt teruggegeven aan de </w:t>
-      </w:r>
-      <w:proofErr w:type="spellStart"/>
-      <w:r>
-        <w:t>client</w:t>
-      </w:r>
-      <w:proofErr w:type="spellEnd"/>
-      <w:r>
-        <w:t xml:space="preserve"> (Remote </w:t>
-      </w:r>
-      <w:proofErr w:type="spellStart"/>
-      <w:r>
-        <w:t>Facade</w:t>
-      </w:r>
-      <w:proofErr w:type="spellEnd"/>
-      <w:r>
-        <w:t xml:space="preserve"> </w:t>
-      </w:r>
-      <w:proofErr w:type="spellStart"/>
-      <w:r>
-        <w:t>pattern</w:t>
-      </w:r>
-      <w:proofErr w:type="spellEnd"/>
-      <w:r>
-        <w:t>).</w:t>
+      <w:bookmarkStart w:id="7" w:name="_Toc5194343"/>
+      <w:r>
+        <w:t>2.1.2 Layer en Remote Facade pattern</w:t>
+      </w:r>
+      <w:bookmarkEnd w:id="7"/>
+    </w:p>
+    <w:p>
+      <w:r>
+        <w:t>Layer pattern: Het endpoint vraagt aan de DAO (Data Access Object) uit de Datasource layer informatie uit de database op. Vervolgens vult de DAO een Domain-object uit de Domain Layer en retourneert deze aan het endpoint.</w:t>
+      </w:r>
+    </w:p>
+    <w:p>
+      <w:r>
+        <w:t>Remote Facade pattern: Het endpoint zet het Domain-object om naar een DTO (Data Transfer Object) die als HTTP-response wordt teruggegeven aan de client (Remote Facade pattern).</w:t>
       </w:r>
     </w:p>
     <w:p/>
@@ -2171,45 +2064,27 @@
       <w:pPr>
         <w:pStyle w:val="Kop4"/>
       </w:pPr>
-      <w:bookmarkStart w:id="9" w:name="_Toc5173154"/>
-      <w:r>
-        <w:t xml:space="preserve">2.1.3 Open Closed </w:t>
-      </w:r>
-      <w:proofErr w:type="spellStart"/>
-      <w:r>
-        <w:t>principle</w:t>
-      </w:r>
-      <w:proofErr w:type="spellEnd"/>
-      <w:r>
-        <w:t xml:space="preserve"> (OCP) - SOLID</w:t>
-      </w:r>
-      <w:bookmarkEnd w:id="9"/>
-    </w:p>
-    <w:p>
-      <w:r>
-        <w:t xml:space="preserve">Elke DAO implementeert een interface. Deze interface wordt ook in de </w:t>
-      </w:r>
-      <w:proofErr w:type="spellStart"/>
-      <w:proofErr w:type="gramStart"/>
-      <w:r>
-        <w:t>rest.endpoints</w:t>
-      </w:r>
-      <w:proofErr w:type="spellEnd"/>
-      <w:proofErr w:type="gramEnd"/>
-      <w:r>
-        <w:t xml:space="preserve"> gebruikt om het type object aan te geven.</w:t>
+      <w:bookmarkStart w:id="8" w:name="_Toc5194344"/>
+      <w:r>
+        <w:t>2.1.3 Open Closed principle (OCP) - SOLID</w:t>
+      </w:r>
+      <w:bookmarkEnd w:id="8"/>
+    </w:p>
+    <w:p>
+      <w:r>
+        <w:t>Elke DAO implementeert een interface. Deze interface wordt ook in de rest.endpoints gebruikt om het type object aan te geven.</w:t>
       </w:r>
     </w:p>
     <w:p>
       <w:pPr>
         <w:pStyle w:val="Kop2"/>
       </w:pPr>
-      <w:bookmarkStart w:id="10" w:name="_Toc5173155"/>
+      <w:bookmarkStart w:id="9" w:name="_Toc5194345"/>
       <w:r>
         <w:lastRenderedPageBreak/>
         <w:t>3. Deployment diagram</w:t>
       </w:r>
-      <w:bookmarkEnd w:id="10"/>
+      <w:bookmarkEnd w:id="9"/>
     </w:p>
     <w:p/>
     <w:p>
@@ -2292,90 +2167,37 @@
         <w:fldChar w:fldCharType="end"/>
       </w:r>
       <w:r>
-        <w:t xml:space="preserve"> Deployment diagram </w:t>
-      </w:r>
-      <w:proofErr w:type="spellStart"/>
-      <w:r>
-        <w:t>Spotitube</w:t>
-      </w:r>
-      <w:proofErr w:type="spellEnd"/>
+        <w:t xml:space="preserve"> Deployment diagram Spotitube</w:t>
+      </w:r>
     </w:p>
     <w:p/>
     <w:p>
       <w:pPr>
         <w:pStyle w:val="Kop3"/>
       </w:pPr>
+      <w:bookmarkStart w:id="10" w:name="_Toc5194346"/>
       <w:r>
         <w:t>3.1 Toelichting</w:t>
       </w:r>
+      <w:bookmarkEnd w:id="10"/>
     </w:p>
     <w:p/>
     <w:p>
       <w:pPr>
         <w:pStyle w:val="Kop4"/>
       </w:pPr>
+      <w:bookmarkStart w:id="11" w:name="_Toc5194347"/>
       <w:r>
         <w:t xml:space="preserve">3.1.1 </w:t>
       </w:r>
-      <w:proofErr w:type="spellStart"/>
-      <w:r>
-        <w:t>RESTful</w:t>
-      </w:r>
-      <w:proofErr w:type="spellEnd"/>
-      <w:r>
-        <w:t xml:space="preserve">, JAX-RS en </w:t>
-      </w:r>
-      <w:proofErr w:type="spellStart"/>
-      <w:r>
-        <w:t>TomEE</w:t>
-      </w:r>
-      <w:proofErr w:type="spellEnd"/>
-    </w:p>
-    <w:p>
-      <w:r>
-        <w:t xml:space="preserve">De aangeleverde </w:t>
-      </w:r>
-      <w:proofErr w:type="spellStart"/>
-      <w:r>
-        <w:t>client</w:t>
-      </w:r>
-      <w:proofErr w:type="spellEnd"/>
-      <w:r>
-        <w:t xml:space="preserve"> communiceert </w:t>
-      </w:r>
-      <w:proofErr w:type="spellStart"/>
-      <w:r>
-        <w:t>RESTful</w:t>
-      </w:r>
-      <w:proofErr w:type="spellEnd"/>
-      <w:r>
-        <w:t xml:space="preserve"> met de </w:t>
-      </w:r>
-      <w:proofErr w:type="spellStart"/>
-      <w:proofErr w:type="gramStart"/>
-      <w:r>
-        <w:t>back-end</w:t>
-      </w:r>
-      <w:proofErr w:type="spellEnd"/>
-      <w:proofErr w:type="gramEnd"/>
-      <w:r>
-        <w:t xml:space="preserve">. De applicatie maakt gebruik van JAX-RS en wordt </w:t>
-      </w:r>
-      <w:proofErr w:type="spellStart"/>
-      <w:r>
-        <w:t>gedeployed</w:t>
-      </w:r>
-      <w:proofErr w:type="spellEnd"/>
-      <w:r>
-        <w:t xml:space="preserve"> op een </w:t>
-      </w:r>
-      <w:proofErr w:type="spellStart"/>
-      <w:r>
-        <w:t>TomEE</w:t>
-      </w:r>
-      <w:proofErr w:type="spellEnd"/>
-      <w:r>
-        <w:t xml:space="preserve"> Plus. </w:t>
+      <w:r>
+        <w:t>RESTful, JAX-RS en TomEE</w:t>
+      </w:r>
+      <w:bookmarkEnd w:id="11"/>
+    </w:p>
+    <w:p>
+      <w:r>
+        <w:t xml:space="preserve">De aangeleverde client communiceert RESTful met de back-end. De applicatie maakt gebruik van JAX-RS en wordt gedeployed op een TomEE Plus. </w:t>
       </w:r>
     </w:p>
     <w:p/>
@@ -2383,29 +2205,15 @@
       <w:pPr>
         <w:pStyle w:val="Kop4"/>
       </w:pPr>
+      <w:bookmarkStart w:id="12" w:name="_Toc5194348"/>
       <w:r>
         <w:t>3.1.2 JDBC API</w:t>
       </w:r>
-    </w:p>
-    <w:p>
-      <w:r>
-        <w:t xml:space="preserve">De applicatie maakt gebruik van de JDBC API om te communiceren met de </w:t>
-      </w:r>
-      <w:proofErr w:type="gramStart"/>
-      <w:r>
-        <w:t>SQL database</w:t>
-      </w:r>
-      <w:proofErr w:type="gramEnd"/>
-      <w:r>
-        <w:t xml:space="preserve">. De databaseconnectie wordt gemaakt door </w:t>
-      </w:r>
-      <w:proofErr w:type="spellStart"/>
-      <w:r>
-        <w:t>TomEE</w:t>
-      </w:r>
-      <w:proofErr w:type="spellEnd"/>
-      <w:r>
-        <w:t xml:space="preserve"> en de databasegegevens worden zijn ook in de serverconfiguratie opgeslagen.</w:t>
+      <w:bookmarkEnd w:id="12"/>
+    </w:p>
+    <w:p>
+      <w:r>
+        <w:t>De applicatie maakt gebruik van de JDBC API om te communiceren met de SQL database. De databaseconnectie wordt gemaakt door TomEE en de databasegegevens worden zijn ook in de serverconfiguratie opgeslagen.</w:t>
       </w:r>
       <w:r>
         <w:br w:type="page"/>
@@ -2415,64 +2223,27 @@
       <w:pPr>
         <w:pStyle w:val="Kop2"/>
       </w:pPr>
-      <w:bookmarkStart w:id="11" w:name="_Toc5173156"/>
+      <w:bookmarkStart w:id="13" w:name="_Toc5194349"/>
       <w:r>
         <w:lastRenderedPageBreak/>
         <w:t>4. Ontwerpkeuzes</w:t>
       </w:r>
-      <w:bookmarkEnd w:id="11"/>
+      <w:bookmarkEnd w:id="13"/>
     </w:p>
     <w:p/>
     <w:p>
       <w:pPr>
         <w:pStyle w:val="Kop3"/>
       </w:pPr>
-      <w:bookmarkStart w:id="12" w:name="_Toc5173157"/>
-      <w:r>
-        <w:t xml:space="preserve">4.1 </w:t>
-      </w:r>
-      <w:proofErr w:type="spellStart"/>
-      <w:r>
-        <w:t>DataSource</w:t>
-      </w:r>
-      <w:proofErr w:type="spellEnd"/>
-      <w:r>
-        <w:t xml:space="preserve"> i.p.v. </w:t>
-      </w:r>
-      <w:proofErr w:type="spellStart"/>
-      <w:r>
-        <w:t>DriverManager</w:t>
-      </w:r>
-      <w:bookmarkEnd w:id="12"/>
-      <w:proofErr w:type="spellEnd"/>
-    </w:p>
-    <w:p>
-      <w:r>
-        <w:t xml:space="preserve">Ik heb ervoor gekozen om gebruik te maken van </w:t>
-      </w:r>
-      <w:proofErr w:type="spellStart"/>
-      <w:r>
-        <w:t>DataSource</w:t>
-      </w:r>
-      <w:proofErr w:type="spellEnd"/>
-      <w:r>
-        <w:t xml:space="preserve"> in plaats van </w:t>
-      </w:r>
-      <w:proofErr w:type="spellStart"/>
-      <w:r>
-        <w:t>DriverManager</w:t>
-      </w:r>
-      <w:proofErr w:type="spellEnd"/>
-      <w:r>
-        <w:t xml:space="preserve"> om de databaseconnectie op te bouwen, omdat </w:t>
-      </w:r>
-      <w:proofErr w:type="spellStart"/>
-      <w:r>
-        <w:t>TomEE</w:t>
-      </w:r>
-      <w:proofErr w:type="spellEnd"/>
-      <w:r>
-        <w:t xml:space="preserve"> de databaseconnecties maakt en sluit en de databasgegevens ook opgeslagen worden in de serverconfiguratie.</w:t>
+      <w:bookmarkStart w:id="14" w:name="_Toc5194350"/>
+      <w:r>
+        <w:t>4.1 DataSource i.p.v. DriverManager</w:t>
+      </w:r>
+      <w:bookmarkEnd w:id="14"/>
+    </w:p>
+    <w:p>
+      <w:r>
+        <w:t>Ik heb ervoor gekozen om gebruik te maken van DataSource in plaats van DriverManager om de databaseconnectie op te bouwen, omdat TomEE de databaseconnecties maakt en sluit en de databasgegevens ook opgeslagen worden in de serverconfiguratie.</w:t>
       </w:r>
     </w:p>
     <w:p/>
@@ -2480,55 +2251,15 @@
       <w:pPr>
         <w:pStyle w:val="Kop3"/>
       </w:pPr>
-      <w:bookmarkStart w:id="13" w:name="_Toc5173158"/>
+      <w:bookmarkStart w:id="15" w:name="_Toc5194351"/>
       <w:r>
         <w:t>4.2 Validatie</w:t>
       </w:r>
-      <w:bookmarkEnd w:id="13"/>
-    </w:p>
-    <w:p>
-      <w:r>
-        <w:t xml:space="preserve">Ik heb ervoor gekozen om de controle op de data dat door de </w:t>
-      </w:r>
-      <w:proofErr w:type="spellStart"/>
-      <w:r>
-        <w:t>client</w:t>
-      </w:r>
-      <w:proofErr w:type="spellEnd"/>
-      <w:r>
-        <w:t xml:space="preserve"> wordt ingestuurd te doen in de </w:t>
-      </w:r>
-      <w:proofErr w:type="spellStart"/>
-      <w:r>
-        <w:t>endpoints</w:t>
-      </w:r>
-      <w:proofErr w:type="spellEnd"/>
-      <w:r>
-        <w:t>. Het is mogelijk om aan de `</w:t>
-      </w:r>
-      <w:proofErr w:type="spellStart"/>
-      <w:r>
-        <w:t>SQLException</w:t>
-      </w:r>
-      <w:proofErr w:type="spellEnd"/>
-      <w:r>
-        <w:t xml:space="preserve">` te herkennen dat de gegevens die je op probeert te slaan niet geldig zijn. Een voorbeeld van een ongeldig gegeven is een te lange naam van een afspeellijst. Door direct in de </w:t>
-      </w:r>
-      <w:proofErr w:type="spellStart"/>
-      <w:r>
-        <w:t>endpoints</w:t>
-      </w:r>
-      <w:proofErr w:type="spellEnd"/>
-      <w:r>
-        <w:t xml:space="preserve"> te controleren of de gegevens geldig zijn, kan er een betere foutmelding als </w:t>
-      </w:r>
-      <w:proofErr w:type="gramStart"/>
-      <w:r>
-        <w:t>HTTP-response</w:t>
-      </w:r>
-      <w:proofErr w:type="gramEnd"/>
-      <w:r>
-        <w:t xml:space="preserve"> terug worden gegeven. Het nadeel hiervan is wel dat je het verstand van de databasesstructuur eigenlijk ook bij de database wil houden.</w:t>
+      <w:bookmarkEnd w:id="15"/>
+    </w:p>
+    <w:p>
+      <w:r>
+        <w:t>Ik heb ervoor gekozen om de controle op de data dat door de client wordt ingestuurd te doen in de endpoints. Het is mogelijk om aan de `SQLException` te herkennen dat de gegevens die je op probeert te slaan niet geldig zijn. Een voorbeeld van een ongeldig gegeven is een te lange naam van een afspeellijst. Door direct in de endpoints te controleren of de gegevens geldig zijn, kan er een betere foutmelding als HTTP-response terug worden gegeven. Het nadeel hiervan is wel dat je het verstand van de databasesstructuur eigenlijk ook bij de database wil houden.</w:t>
       </w:r>
     </w:p>
     <w:p/>
@@ -2536,23 +2267,15 @@
       <w:pPr>
         <w:pStyle w:val="Kop3"/>
       </w:pPr>
-      <w:bookmarkStart w:id="14" w:name="_Toc5173159"/>
+      <w:bookmarkStart w:id="16" w:name="_Toc5194352"/>
       <w:r>
         <w:t>4.3 Genereren token</w:t>
       </w:r>
-      <w:bookmarkEnd w:id="14"/>
-    </w:p>
-    <w:p>
-      <w:r>
-        <w:t xml:space="preserve">Ik heb ervoor gekozen om het authenticatietoken te laten genereren door de database. De inloggegevens worden eerst gecontroleerd door de applicatie. Vervolgens wordt er een </w:t>
-      </w:r>
-      <w:proofErr w:type="gramStart"/>
-      <w:r>
-        <w:t>SQL procedure</w:t>
-      </w:r>
-      <w:proofErr w:type="gramEnd"/>
-      <w:r>
-        <w:t xml:space="preserve"> uitgevoerd, waarbij het token gegenereerd en geretourneerd wordt.</w:t>
+      <w:bookmarkEnd w:id="16"/>
+    </w:p>
+    <w:p>
+      <w:r>
+        <w:t>Ik heb ervoor gekozen om het authenticatietoken te laten genereren door de database. De inloggegevens worden eerst gecontroleerd door de applicatie. Vervolgens wordt er een SQL procedure uitgevoerd, waarbij het token gegenereerd en geretourneerd wordt.</w:t>
       </w:r>
     </w:p>
     <w:sectPr>
@@ -3219,6 +2942,7 @@
   <w:style w:type="character" w:default="1" w:styleId="Standaardalinea-lettertype">
     <w:name w:val="Default Paragraph Font"/>
     <w:uiPriority w:val="1"/>
+    <w:semiHidden/>
     <w:unhideWhenUsed/>
   </w:style>
   <w:style w:type="table" w:default="1" w:styleId="Standaardtabel">
@@ -3852,7 +3576,7 @@
 </file>
 
 <file path=customXml/itemProps2.xml><?xml version="1.0" encoding="utf-8"?>
-<ds:datastoreItem xmlns:ds="http://schemas.openxmlformats.org/officeDocument/2006/customXml" ds:itemID="{AC16397E-5F22-8646-A539-75D43510CB72}">
+<ds:datastoreItem xmlns:ds="http://schemas.openxmlformats.org/officeDocument/2006/customXml" ds:itemID="{FCA89AE1-C044-9443-8965-BBC3DD7422AA}">
   <ds:schemaRefs>
     <ds:schemaRef ds:uri="http://schemas.openxmlformats.org/officeDocument/2006/bibliography"/>
   </ds:schemaRefs>

</xml_diff>